<commit_message>
Navigation to DSL vergleich calculator using menu navigation instead of url hard navigation.
</commit_message>
<xml_diff>
--- a/TestCases/TestcasesVerivox.docx
+++ b/TestCases/TestcasesVerivox.docx
@@ -27,16 +27,30 @@
     </w:p>
     <w:p>
       <w:r>
-        <w:t xml:space="preserve">1: </w:t>
-      </w:r>
-      <w:r>
-        <w:t xml:space="preserve">open www.verivox.de </w:t>
-      </w:r>
-    </w:p>
-    <w:p>
-      <w:r>
-        <w:t>2: Navigate to the DSL calculator page using 'https://www.verivox.de/dsl-vergleich/'</w:t>
-      </w:r>
+        <w:t xml:space="preserve">1: open www.verivox.de </w:t>
+      </w:r>
+    </w:p>
+    <w:p>
+      <w:r>
+        <w:t xml:space="preserve">2: Navigate to the DSL calculator page using </w:t>
+      </w:r>
+      <w:r>
+        <w:t xml:space="preserve">Menu navigation DSL </w:t>
+      </w:r>
+      <w:r>
+        <w:sym w:font="Wingdings" w:char="F0E0"/>
+      </w:r>
+      <w:r>
+        <w:t xml:space="preserve"> </w:t>
+      </w:r>
+      <w:proofErr w:type="spellStart"/>
+      <w:r>
+        <w:t>D</w:t>
+      </w:r>
+      <w:r>
+        <w:t>sl-vergleich</w:t>
+      </w:r>
+      <w:proofErr w:type="spellEnd"/>
       <w:r>
         <w:t>.</w:t>
       </w:r>
@@ -49,31 +63,195 @@
         <w:t xml:space="preserve"> </w:t>
       </w:r>
       <w:r>
+        <w:t xml:space="preserve">Enter 030 for my area code # </w:t>
+      </w:r>
+      <w:proofErr w:type="spellStart"/>
+      <w:r>
+        <w:t>Ihre</w:t>
+      </w:r>
+      <w:proofErr w:type="spellEnd"/>
+      <w:r>
+        <w:t xml:space="preserve"> </w:t>
+      </w:r>
+      <w:proofErr w:type="spellStart"/>
+      <w:r>
+        <w:t>Vorwahl</w:t>
+      </w:r>
+      <w:proofErr w:type="spellEnd"/>
+      <w:r>
+        <w:t xml:space="preserve"> = your area code AND select the 100 Mbit/s option as bandwidth.</w:t>
+      </w:r>
+    </w:p>
+    <w:p>
+      <w:r>
+        <w:t xml:space="preserve">4: Ensure at least 1 </w:t>
+      </w:r>
+      <w:proofErr w:type="spellStart"/>
+      <w:r>
+        <w:t>Verivox</w:t>
+      </w:r>
+      <w:proofErr w:type="spellEnd"/>
+      <w:r>
+        <w:t xml:space="preserve"> recommended tariffs are loaded and at least </w:t>
+      </w:r>
+      <w:r>
+        <w:t>5</w:t>
+      </w:r>
+      <w:r>
+        <w:t xml:space="preserve"> tariffs in </w:t>
+      </w:r>
+      <w:proofErr w:type="spellStart"/>
+      <w:r>
         <w:t>E</w:t>
       </w:r>
       <w:r>
-        <w:t>nter 030 for my area code # Ihre Vorwahl = your area code AND select the 100 Mbit/s</w:t>
-      </w:r>
-      <w:r>
-        <w:t xml:space="preserve"> option as bandwidth.</w:t>
-      </w:r>
-    </w:p>
-    <w:p>
-      <w:r>
-        <w:t xml:space="preserve">4: Ensure at least 1 Verivox recommended tariffs are loaded and at least </w:t>
-      </w:r>
+        <w:t>rmittelte</w:t>
+      </w:r>
+      <w:proofErr w:type="spellEnd"/>
+    </w:p>
+    <w:p>
+      <w:r>
+        <w:t xml:space="preserve"> for given option is loaded.</w:t>
+      </w:r>
+    </w:p>
+    <w:p>
+      <w:r>
+        <w:t>5: Ensure that all the tariffs loaded have bandwidth greater or equal than 100.</w:t>
+      </w:r>
+    </w:p>
+    <w:p>
+      <w:pPr>
+        <w:rPr>
+          <w:b/>
+          <w:bCs/>
+        </w:rPr>
+      </w:pPr>
+      <w:r>
+        <w:rPr>
+          <w:b/>
+          <w:bCs/>
+        </w:rPr>
+        <w:t xml:space="preserve">Scenario </w:t>
+      </w:r>
+      <w:r>
+        <w:rPr>
+          <w:b/>
+          <w:bCs/>
+        </w:rPr>
+        <w:t>2</w:t>
+      </w:r>
+      <w:r>
+        <w:rPr>
+          <w:b/>
+          <w:bCs/>
+        </w:rPr>
+        <w:t>: Load multiple tariff result pages</w:t>
+      </w:r>
+    </w:p>
+    <w:p>
+      <w:r>
+        <w:t xml:space="preserve">1: open www.verivox.de </w:t>
+      </w:r>
+    </w:p>
+    <w:p>
+      <w:r>
+        <w:t xml:space="preserve">2: Navigate to the DSL calculator page using Menu navigation DSL </w:t>
+      </w:r>
+      <w:r>
+        <w:sym w:font="Wingdings" w:char="F0E0"/>
+      </w:r>
+      <w:r>
+        <w:t xml:space="preserve"> </w:t>
+      </w:r>
+      <w:proofErr w:type="spellStart"/>
+      <w:r>
+        <w:t>D</w:t>
+      </w:r>
+      <w:r>
+        <w:t>sl-vergleich</w:t>
+      </w:r>
+      <w:proofErr w:type="spellEnd"/>
+      <w:r>
+        <w:t>.</w:t>
+      </w:r>
+    </w:p>
+    <w:p>
+      <w:r>
+        <w:t>3:</w:t>
+      </w:r>
+      <w:r>
+        <w:t xml:space="preserve"> </w:t>
+      </w:r>
+      <w:r>
+        <w:t xml:space="preserve">Enter 030 for my area code # </w:t>
+      </w:r>
+      <w:proofErr w:type="spellStart"/>
+      <w:r>
+        <w:t>Ihre</w:t>
+      </w:r>
+      <w:proofErr w:type="spellEnd"/>
+      <w:r>
+        <w:t xml:space="preserve"> </w:t>
+      </w:r>
+      <w:proofErr w:type="spellStart"/>
+      <w:r>
+        <w:t>Vorwahl</w:t>
+      </w:r>
+      <w:proofErr w:type="spellEnd"/>
+      <w:r>
+        <w:t xml:space="preserve"> = your area code AND select the 100 Mbit/s option as bandwidth.</w:t>
+      </w:r>
+    </w:p>
+    <w:p>
+      <w:r>
+        <w:t xml:space="preserve">4: Note the number of available tariffs listed in the </w:t>
+      </w:r>
+      <w:proofErr w:type="spellStart"/>
+      <w:r>
+        <w:t>Ermittelte</w:t>
+      </w:r>
+      <w:proofErr w:type="spellEnd"/>
+      <w:r>
+        <w:t xml:space="preserve"> </w:t>
+      </w:r>
+      <w:proofErr w:type="spellStart"/>
+      <w:r>
+        <w:t>Tarife</w:t>
+      </w:r>
+      <w:proofErr w:type="spellEnd"/>
+      <w:r>
+        <w:t xml:space="preserve"> section.</w:t>
+      </w:r>
+    </w:p>
+    <w:p>
       <w:r>
         <w:t>5</w:t>
       </w:r>
       <w:r>
+        <w:t xml:space="preserve">: Ensure at least 1 </w:t>
+      </w:r>
+      <w:proofErr w:type="spellStart"/>
+      <w:r>
+        <w:t>Verivox</w:t>
+      </w:r>
+      <w:proofErr w:type="spellEnd"/>
+      <w:r>
+        <w:t xml:space="preserve"> recommended tariffs are loaded and at least </w:t>
+      </w:r>
+      <w:r>
+        <w:t>5</w:t>
+      </w:r>
+      <w:r>
         <w:t xml:space="preserve"> tariffs in </w:t>
       </w:r>
+      <w:proofErr w:type="spellStart"/>
       <w:r>
         <w:t>E</w:t>
       </w:r>
       <w:r>
         <w:t>rmittelte</w:t>
       </w:r>
+      <w:proofErr w:type="spellEnd"/>
     </w:p>
     <w:p>
       <w:r>
@@ -82,112 +260,125 @@
     </w:p>
     <w:p>
       <w:r>
-        <w:t>5: Ensure that all the tariffs loaded have bandwidth greater or equal than 100.</w:t>
-      </w:r>
-    </w:p>
-    <w:p>
-      <w:pPr>
-        <w:rPr>
-          <w:b/>
-          <w:bCs/>
-        </w:rPr>
-      </w:pPr>
-      <w:r>
-        <w:rPr>
-          <w:b/>
-          <w:bCs/>
-        </w:rPr>
-        <w:t xml:space="preserve">Scenario </w:t>
-      </w:r>
-      <w:r>
-        <w:rPr>
-          <w:b/>
-          <w:bCs/>
-        </w:rPr>
-        <w:t>2</w:t>
-      </w:r>
-      <w:r>
-        <w:rPr>
-          <w:b/>
-          <w:bCs/>
-        </w:rPr>
-        <w:t>: Load multiple tariff result pages</w:t>
-      </w:r>
-    </w:p>
-    <w:p>
-      <w:r>
-        <w:t xml:space="preserve">1: open www.verivox.de </w:t>
-      </w:r>
-    </w:p>
-    <w:p>
-      <w:r>
-        <w:t>2: Navigate to the DSL calculator page using 'https://www.verivox.de/dsl-vergleich/'</w:t>
-      </w:r>
-      <w:r>
-        <w:t>.</w:t>
-      </w:r>
-    </w:p>
-    <w:p>
-      <w:r>
-        <w:t>3:</w:t>
-      </w:r>
-      <w:r>
+        <w:t>6</w:t>
+      </w:r>
+      <w:r>
+        <w:t>: Ensure that all the tariffs loaded have bandwidth greater or equal than 100.</w:t>
+      </w:r>
+    </w:p>
+    <w:p>
+      <w:r>
+        <w:t>7</w:t>
+      </w:r>
+      <w:r>
+        <w:t xml:space="preserve">: Note the number of </w:t>
+      </w:r>
+      <w:proofErr w:type="spellStart"/>
+      <w:r>
+        <w:t>traiffs</w:t>
+      </w:r>
+      <w:proofErr w:type="spellEnd"/>
+      <w:r>
+        <w:t xml:space="preserve"> displayed on a button </w:t>
+      </w:r>
+      <w:r>
+        <w:rPr>
+          <w:b/>
+          <w:bCs/>
+        </w:rPr>
+        <w:t xml:space="preserve">“# </w:t>
+      </w:r>
+      <w:proofErr w:type="spellStart"/>
+      <w:r>
+        <w:rPr>
+          <w:b/>
+          <w:bCs/>
+        </w:rPr>
+        <w:t>weitere</w:t>
+      </w:r>
+      <w:proofErr w:type="spellEnd"/>
+      <w:r>
+        <w:rPr>
+          <w:b/>
+          <w:bCs/>
+        </w:rPr>
         <w:t xml:space="preserve"> </w:t>
       </w:r>
-      <w:r>
-        <w:t>Enter 030 for my area code # Ihre Vorwahl = your area code AND select the 100 Mbit/s option as bandwidth.</w:t>
-      </w:r>
-    </w:p>
-    <w:p>
-      <w:r>
-        <w:t xml:space="preserve">4: Note the number of </w:t>
-      </w:r>
-      <w:r>
-        <w:t>available tariffs listed in the Ermittelte Tarife section</w:t>
-      </w:r>
-      <w:r>
-        <w:t>.</w:t>
-      </w:r>
-    </w:p>
-    <w:p>
-      <w:r>
-        <w:t>5</w:t>
-      </w:r>
-      <w:r>
-        <w:t xml:space="preserve">: Ensure at least 1 Verivox recommended tariffs are loaded and at least </w:t>
-      </w:r>
-      <w:r>
-        <w:t>5</w:t>
-      </w:r>
-      <w:r>
-        <w:t xml:space="preserve"> tariffs in </w:t>
-      </w:r>
-      <w:r>
-        <w:t>E</w:t>
-      </w:r>
-      <w:r>
-        <w:t>rmittelte</w:t>
-      </w:r>
-    </w:p>
-    <w:p>
-      <w:r>
-        <w:t xml:space="preserve"> for given option is loaded.</w:t>
-      </w:r>
-    </w:p>
-    <w:p>
-      <w:r>
-        <w:t>6</w:t>
-      </w:r>
-      <w:r>
-        <w:t>: Ensure that all the tariffs loaded have bandwidth greater or equal than 100.</w:t>
-      </w:r>
-    </w:p>
-    <w:p>
-      <w:r>
-        <w:t>7</w:t>
-      </w:r>
-      <w:r>
-        <w:t xml:space="preserve">: Note the number of traiffs displayed on a button </w:t>
+      <w:proofErr w:type="spellStart"/>
+      <w:r>
+        <w:rPr>
+          <w:b/>
+          <w:bCs/>
+        </w:rPr>
+        <w:t>Tarife</w:t>
+      </w:r>
+      <w:proofErr w:type="spellEnd"/>
+      <w:r>
+        <w:rPr>
+          <w:b/>
+          <w:bCs/>
+        </w:rPr>
+        <w:t xml:space="preserve"> laden”</w:t>
+      </w:r>
+      <w:r>
+        <w:t xml:space="preserve">. Click on button </w:t>
+      </w:r>
+      <w:r>
+        <w:rPr>
+          <w:b/>
+          <w:bCs/>
+        </w:rPr>
+        <w:t xml:space="preserve">20 </w:t>
+      </w:r>
+      <w:proofErr w:type="spellStart"/>
+      <w:r>
+        <w:rPr>
+          <w:b/>
+          <w:bCs/>
+        </w:rPr>
+        <w:t>weitere</w:t>
+      </w:r>
+      <w:proofErr w:type="spellEnd"/>
+      <w:r>
+        <w:rPr>
+          <w:b/>
+          <w:bCs/>
+        </w:rPr>
+        <w:t xml:space="preserve"> </w:t>
+      </w:r>
+      <w:proofErr w:type="spellStart"/>
+      <w:r>
+        <w:rPr>
+          <w:b/>
+          <w:bCs/>
+        </w:rPr>
+        <w:t>Tarife</w:t>
+      </w:r>
+      <w:proofErr w:type="spellEnd"/>
+      <w:r>
+        <w:rPr>
+          <w:b/>
+          <w:bCs/>
+        </w:rPr>
+        <w:t xml:space="preserve"> laden</w:t>
+      </w:r>
+      <w:r>
+        <w:rPr>
+          <w:b/>
+          <w:bCs/>
+        </w:rPr>
+        <w:t xml:space="preserve"> </w:t>
+      </w:r>
+      <w:r>
+        <w:t xml:space="preserve">and ensure that only next 20 games have been loaded. </w:t>
+      </w:r>
+    </w:p>
+    <w:p>
+      <w:r>
+        <w:t xml:space="preserve">Note: For the last load </w:t>
+      </w:r>
+      <w:r>
+        <w:t xml:space="preserve">, ensure that </w:t>
       </w:r>
       <w:r>
         <w:rPr>
@@ -196,37 +387,15 @@
         </w:rPr>
         <w:t xml:space="preserve">“# </w:t>
       </w:r>
-      <w:r>
-        <w:rPr>
-          <w:b/>
-          <w:bCs/>
-        </w:rPr>
-        <w:t>weitere Tarife laden</w:t>
-      </w:r>
-      <w:r>
-        <w:rPr>
-          <w:b/>
-          <w:bCs/>
-        </w:rPr>
-        <w:t>”</w:t>
-      </w:r>
-      <w:r>
-        <w:t xml:space="preserve">. Click on button </w:t>
-      </w:r>
-      <w:r>
-        <w:rPr>
-          <w:b/>
-          <w:bCs/>
-        </w:rPr>
-        <w:t xml:space="preserve">20 </w:t>
-      </w:r>
-      <w:r>
-        <w:rPr>
-          <w:b/>
-          <w:bCs/>
-        </w:rPr>
-        <w:t>weitere Tarife laden</w:t>
-      </w:r>
+      <w:proofErr w:type="spellStart"/>
+      <w:r>
+        <w:rPr>
+          <w:b/>
+          <w:bCs/>
+        </w:rPr>
+        <w:t>weitere</w:t>
+      </w:r>
+      <w:proofErr w:type="spellEnd"/>
       <w:r>
         <w:rPr>
           <w:b/>
@@ -234,23 +403,21 @@
         </w:rPr>
         <w:t xml:space="preserve"> </w:t>
       </w:r>
-      <w:r>
-        <w:t xml:space="preserve">and ensure that only next 20 games have been loaded. </w:t>
-      </w:r>
-    </w:p>
-    <w:p>
-      <w:r>
-        <w:t xml:space="preserve">Note: For the last load </w:t>
-      </w:r>
-      <w:r>
-        <w:t xml:space="preserve">, ensure that </w:t>
-      </w:r>
-      <w:r>
-        <w:rPr>
-          <w:b/>
-          <w:bCs/>
-        </w:rPr>
-        <w:t>“# weitere Tarife laden”</w:t>
+      <w:proofErr w:type="spellStart"/>
+      <w:r>
+        <w:rPr>
+          <w:b/>
+          <w:bCs/>
+        </w:rPr>
+        <w:t>Tarife</w:t>
+      </w:r>
+      <w:proofErr w:type="spellEnd"/>
+      <w:r>
+        <w:rPr>
+          <w:b/>
+          <w:bCs/>
+        </w:rPr>
+        <w:t xml:space="preserve"> laden”</w:t>
       </w:r>
       <w:r>
         <w:rPr>
@@ -285,10 +452,7 @@
         <w:pStyle w:val="Heading1"/>
       </w:pPr>
       <w:r>
-        <w:t>Address checks</w:t>
-      </w:r>
-      <w:r>
-        <w:t xml:space="preserve"> API</w:t>
+        <w:t>Address checks API</w:t>
       </w:r>
     </w:p>
     <w:p>
@@ -351,7 +515,31 @@
         <w:t xml:space="preserve">6: Ensure response array contains all values as string and have value </w:t>
       </w:r>
       <w:r>
-        <w:t>"Fischerbach","Haslach","Hofstetten"</w:t>
+        <w:t>"</w:t>
+      </w:r>
+      <w:proofErr w:type="spellStart"/>
+      <w:r>
+        <w:t>Fischerbach</w:t>
+      </w:r>
+      <w:proofErr w:type="spellEnd"/>
+      <w:r>
+        <w:t>","</w:t>
+      </w:r>
+      <w:proofErr w:type="spellStart"/>
+      <w:r>
+        <w:t>Haslach</w:t>
+      </w:r>
+      <w:proofErr w:type="spellEnd"/>
+      <w:r>
+        <w:t>","</w:t>
+      </w:r>
+      <w:proofErr w:type="spellStart"/>
+      <w:r>
+        <w:t>Hofstetten</w:t>
+      </w:r>
+      <w:proofErr w:type="spellEnd"/>
+      <w:r>
+        <w:t>"</w:t>
       </w:r>
     </w:p>
     <w:p>
@@ -385,10 +573,7 @@
     </w:p>
     <w:p>
       <w:r>
-        <w:t>2:</w:t>
-      </w:r>
-      <w:r>
-        <w:t xml:space="preserve"> Ensure response has 200 status code</w:t>
+        <w:t>2: Ensure response has 200 status code</w:t>
       </w:r>
       <w:r>
         <w:t xml:space="preserve">, have “Streets” key </w:t>

</xml_diff>

<commit_message>
One test checks responses for both the post codes set in dictionary.
</commit_message>
<xml_diff>
--- a/TestCases/TestcasesVerivox.docx
+++ b/TestCases/TestcasesVerivox.docx
@@ -43,14 +43,12 @@
       <w:r>
         <w:t xml:space="preserve"> </w:t>
       </w:r>
-      <w:proofErr w:type="spellStart"/>
       <w:r>
         <w:t>D</w:t>
       </w:r>
       <w:r>
         <w:t>sl-vergleich</w:t>
       </w:r>
-      <w:proofErr w:type="spellEnd"/>
       <w:r>
         <w:t>.</w:t>
       </w:r>
@@ -63,51 +61,125 @@
         <w:t xml:space="preserve"> </w:t>
       </w:r>
       <w:r>
-        <w:t xml:space="preserve">Enter 030 for my area code # </w:t>
-      </w:r>
-      <w:proofErr w:type="spellStart"/>
-      <w:r>
-        <w:t>Ihre</w:t>
-      </w:r>
-      <w:proofErr w:type="spellEnd"/>
+        <w:t>Enter 030 for my area code # Ihre Vorwahl = your area code AND select the 100 Mbit/s option as bandwidth.</w:t>
+      </w:r>
+    </w:p>
+    <w:p>
+      <w:r>
+        <w:t xml:space="preserve">4: Ensure at least 1 Verivox recommended tariffs are loaded and at least </w:t>
+      </w:r>
+      <w:r>
+        <w:t>5</w:t>
+      </w:r>
+      <w:r>
+        <w:t xml:space="preserve"> tariffs in </w:t>
+      </w:r>
+      <w:r>
+        <w:t>E</w:t>
+      </w:r>
+      <w:r>
+        <w:t>rmittelte</w:t>
+      </w:r>
+    </w:p>
+    <w:p>
+      <w:r>
+        <w:t xml:space="preserve"> for given option is loaded.</w:t>
+      </w:r>
+    </w:p>
+    <w:p>
+      <w:r>
+        <w:t>5: Ensure that all the tariffs loaded have bandwidth greater or equal than 100.</w:t>
+      </w:r>
+    </w:p>
+    <w:p>
+      <w:pPr>
+        <w:rPr>
+          <w:b/>
+          <w:bCs/>
+        </w:rPr>
+      </w:pPr>
+      <w:r>
+        <w:rPr>
+          <w:b/>
+          <w:bCs/>
+        </w:rPr>
+        <w:t xml:space="preserve">Scenario </w:t>
+      </w:r>
+      <w:r>
+        <w:rPr>
+          <w:b/>
+          <w:bCs/>
+        </w:rPr>
+        <w:t>2</w:t>
+      </w:r>
+      <w:r>
+        <w:rPr>
+          <w:b/>
+          <w:bCs/>
+        </w:rPr>
+        <w:t>: Load multiple tariff result pages</w:t>
+      </w:r>
+    </w:p>
+    <w:p>
+      <w:r>
+        <w:t xml:space="preserve">1: open www.verivox.de </w:t>
+      </w:r>
+    </w:p>
+    <w:p>
+      <w:r>
+        <w:t xml:space="preserve">2: Navigate to the DSL calculator page using Menu navigation DSL </w:t>
+      </w:r>
+      <w:r>
+        <w:sym w:font="Wingdings" w:char="F0E0"/>
+      </w:r>
       <w:r>
         <w:t xml:space="preserve"> </w:t>
       </w:r>
-      <w:proofErr w:type="spellStart"/>
-      <w:r>
-        <w:t>Vorwahl</w:t>
-      </w:r>
-      <w:proofErr w:type="spellEnd"/>
-      <w:r>
-        <w:t xml:space="preserve"> = your area code AND select the 100 Mbit/s option as bandwidth.</w:t>
-      </w:r>
-    </w:p>
-    <w:p>
-      <w:r>
-        <w:t xml:space="preserve">4: Ensure at least 1 </w:t>
-      </w:r>
-      <w:proofErr w:type="spellStart"/>
-      <w:r>
-        <w:t>Verivox</w:t>
-      </w:r>
-      <w:proofErr w:type="spellEnd"/>
-      <w:r>
-        <w:t xml:space="preserve"> recommended tariffs are loaded and at least </w:t>
-      </w:r>
+      <w:r>
+        <w:t>D</w:t>
+      </w:r>
+      <w:r>
+        <w:t>sl-vergleich</w:t>
+      </w:r>
+      <w:r>
+        <w:t>.</w:t>
+      </w:r>
+    </w:p>
+    <w:p>
+      <w:r>
+        <w:t>3:</w:t>
+      </w:r>
+      <w:r>
+        <w:t xml:space="preserve"> </w:t>
+      </w:r>
+      <w:r>
+        <w:t>Enter 030 for my area code # Ihre Vorwahl = your area code AND select the 100 Mbit/s option as bandwidth.</w:t>
+      </w:r>
+    </w:p>
+    <w:p>
+      <w:r>
+        <w:t>4: Note the number of available tariffs listed in the Ermittelte Tarife section.</w:t>
+      </w:r>
+    </w:p>
+    <w:p>
       <w:r>
         <w:t>5</w:t>
       </w:r>
       <w:r>
+        <w:t xml:space="preserve">: Ensure at least 1 Verivox recommended tariffs are loaded and at least </w:t>
+      </w:r>
+      <w:r>
+        <w:t>5</w:t>
+      </w:r>
+      <w:r>
         <w:t xml:space="preserve"> tariffs in </w:t>
       </w:r>
-      <w:proofErr w:type="spellStart"/>
       <w:r>
         <w:t>E</w:t>
       </w:r>
       <w:r>
         <w:t>rmittelte</w:t>
       </w:r>
-      <w:proofErr w:type="spellEnd"/>
     </w:p>
     <w:p>
       <w:r>
@@ -116,259 +188,43 @@
     </w:p>
     <w:p>
       <w:r>
-        <w:t>5: Ensure that all the tariffs loaded have bandwidth greater or equal than 100.</w:t>
-      </w:r>
-    </w:p>
-    <w:p>
-      <w:pPr>
-        <w:rPr>
-          <w:b/>
-          <w:bCs/>
-        </w:rPr>
-      </w:pPr>
-      <w:r>
-        <w:rPr>
-          <w:b/>
-          <w:bCs/>
-        </w:rPr>
-        <w:t xml:space="preserve">Scenario </w:t>
-      </w:r>
-      <w:r>
-        <w:rPr>
-          <w:b/>
-          <w:bCs/>
-        </w:rPr>
-        <w:t>2</w:t>
-      </w:r>
-      <w:r>
-        <w:rPr>
-          <w:b/>
-          <w:bCs/>
-        </w:rPr>
-        <w:t>: Load multiple tariff result pages</w:t>
-      </w:r>
-    </w:p>
-    <w:p>
-      <w:r>
-        <w:t xml:space="preserve">1: open www.verivox.de </w:t>
-      </w:r>
-    </w:p>
-    <w:p>
-      <w:r>
-        <w:t xml:space="preserve">2: Navigate to the DSL calculator page using Menu navigation DSL </w:t>
-      </w:r>
-      <w:r>
-        <w:sym w:font="Wingdings" w:char="F0E0"/>
-      </w:r>
-      <w:r>
+        <w:t>6</w:t>
+      </w:r>
+      <w:r>
+        <w:t>: Ensure that all the tariffs loaded have bandwidth greater or equal than 100.</w:t>
+      </w:r>
+    </w:p>
+    <w:p>
+      <w:r>
+        <w:t>7</w:t>
+      </w:r>
+      <w:r>
+        <w:t xml:space="preserve">: Note the number of traiffs displayed on a button </w:t>
+      </w:r>
+      <w:r>
+        <w:rPr>
+          <w:b/>
+          <w:bCs/>
+        </w:rPr>
+        <w:t>“# weitere Tarife laden”</w:t>
+      </w:r>
+      <w:r>
+        <w:t xml:space="preserve">. Click on button </w:t>
+      </w:r>
+      <w:r>
+        <w:rPr>
+          <w:b/>
+          <w:bCs/>
+        </w:rPr>
+        <w:t>20 weitere Tarife laden</w:t>
+      </w:r>
+      <w:r>
+        <w:rPr>
+          <w:b/>
+          <w:bCs/>
+        </w:rPr>
         <w:t xml:space="preserve"> </w:t>
       </w:r>
-      <w:proofErr w:type="spellStart"/>
-      <w:r>
-        <w:t>D</w:t>
-      </w:r>
-      <w:r>
-        <w:t>sl-vergleich</w:t>
-      </w:r>
-      <w:proofErr w:type="spellEnd"/>
-      <w:r>
-        <w:t>.</w:t>
-      </w:r>
-    </w:p>
-    <w:p>
-      <w:r>
-        <w:t>3:</w:t>
-      </w:r>
-      <w:r>
-        <w:t xml:space="preserve"> </w:t>
-      </w:r>
-      <w:r>
-        <w:t xml:space="preserve">Enter 030 for my area code # </w:t>
-      </w:r>
-      <w:proofErr w:type="spellStart"/>
-      <w:r>
-        <w:t>Ihre</w:t>
-      </w:r>
-      <w:proofErr w:type="spellEnd"/>
-      <w:r>
-        <w:t xml:space="preserve"> </w:t>
-      </w:r>
-      <w:proofErr w:type="spellStart"/>
-      <w:r>
-        <w:t>Vorwahl</w:t>
-      </w:r>
-      <w:proofErr w:type="spellEnd"/>
-      <w:r>
-        <w:t xml:space="preserve"> = your area code AND select the 100 Mbit/s option as bandwidth.</w:t>
-      </w:r>
-    </w:p>
-    <w:p>
-      <w:r>
-        <w:t xml:space="preserve">4: Note the number of available tariffs listed in the </w:t>
-      </w:r>
-      <w:proofErr w:type="spellStart"/>
-      <w:r>
-        <w:t>Ermittelte</w:t>
-      </w:r>
-      <w:proofErr w:type="spellEnd"/>
-      <w:r>
-        <w:t xml:space="preserve"> </w:t>
-      </w:r>
-      <w:proofErr w:type="spellStart"/>
-      <w:r>
-        <w:t>Tarife</w:t>
-      </w:r>
-      <w:proofErr w:type="spellEnd"/>
-      <w:r>
-        <w:t xml:space="preserve"> section.</w:t>
-      </w:r>
-    </w:p>
-    <w:p>
-      <w:r>
-        <w:t>5</w:t>
-      </w:r>
-      <w:r>
-        <w:t xml:space="preserve">: Ensure at least 1 </w:t>
-      </w:r>
-      <w:proofErr w:type="spellStart"/>
-      <w:r>
-        <w:t>Verivox</w:t>
-      </w:r>
-      <w:proofErr w:type="spellEnd"/>
-      <w:r>
-        <w:t xml:space="preserve"> recommended tariffs are loaded and at least </w:t>
-      </w:r>
-      <w:r>
-        <w:t>5</w:t>
-      </w:r>
-      <w:r>
-        <w:t xml:space="preserve"> tariffs in </w:t>
-      </w:r>
-      <w:proofErr w:type="spellStart"/>
-      <w:r>
-        <w:t>E</w:t>
-      </w:r>
-      <w:r>
-        <w:t>rmittelte</w:t>
-      </w:r>
-      <w:proofErr w:type="spellEnd"/>
-    </w:p>
-    <w:p>
-      <w:r>
-        <w:t xml:space="preserve"> for given option is loaded.</w:t>
-      </w:r>
-    </w:p>
-    <w:p>
-      <w:r>
-        <w:t>6</w:t>
-      </w:r>
-      <w:r>
-        <w:t>: Ensure that all the tariffs loaded have bandwidth greater or equal than 100.</w:t>
-      </w:r>
-    </w:p>
-    <w:p>
-      <w:r>
-        <w:t>7</w:t>
-      </w:r>
-      <w:r>
-        <w:t xml:space="preserve">: Note the number of </w:t>
-      </w:r>
-      <w:proofErr w:type="spellStart"/>
-      <w:r>
-        <w:t>traiffs</w:t>
-      </w:r>
-      <w:proofErr w:type="spellEnd"/>
-      <w:r>
-        <w:t xml:space="preserve"> displayed on a button </w:t>
-      </w:r>
-      <w:r>
-        <w:rPr>
-          <w:b/>
-          <w:bCs/>
-        </w:rPr>
-        <w:t xml:space="preserve">“# </w:t>
-      </w:r>
-      <w:proofErr w:type="spellStart"/>
-      <w:r>
-        <w:rPr>
-          <w:b/>
-          <w:bCs/>
-        </w:rPr>
-        <w:t>weitere</w:t>
-      </w:r>
-      <w:proofErr w:type="spellEnd"/>
-      <w:r>
-        <w:rPr>
-          <w:b/>
-          <w:bCs/>
-        </w:rPr>
-        <w:t xml:space="preserve"> </w:t>
-      </w:r>
-      <w:proofErr w:type="spellStart"/>
-      <w:r>
-        <w:rPr>
-          <w:b/>
-          <w:bCs/>
-        </w:rPr>
-        <w:t>Tarife</w:t>
-      </w:r>
-      <w:proofErr w:type="spellEnd"/>
-      <w:r>
-        <w:rPr>
-          <w:b/>
-          <w:bCs/>
-        </w:rPr>
-        <w:t xml:space="preserve"> laden”</w:t>
-      </w:r>
-      <w:r>
-        <w:t xml:space="preserve">. Click on button </w:t>
-      </w:r>
-      <w:r>
-        <w:rPr>
-          <w:b/>
-          <w:bCs/>
-        </w:rPr>
-        <w:t xml:space="preserve">20 </w:t>
-      </w:r>
-      <w:proofErr w:type="spellStart"/>
-      <w:r>
-        <w:rPr>
-          <w:b/>
-          <w:bCs/>
-        </w:rPr>
-        <w:t>weitere</w:t>
-      </w:r>
-      <w:proofErr w:type="spellEnd"/>
-      <w:r>
-        <w:rPr>
-          <w:b/>
-          <w:bCs/>
-        </w:rPr>
-        <w:t xml:space="preserve"> </w:t>
-      </w:r>
-      <w:proofErr w:type="spellStart"/>
-      <w:r>
-        <w:rPr>
-          <w:b/>
-          <w:bCs/>
-        </w:rPr>
-        <w:t>Tarife</w:t>
-      </w:r>
-      <w:proofErr w:type="spellEnd"/>
-      <w:r>
-        <w:rPr>
-          <w:b/>
-          <w:bCs/>
-        </w:rPr>
-        <w:t xml:space="preserve"> laden</w:t>
-      </w:r>
-      <w:r>
-        <w:rPr>
-          <w:b/>
-          <w:bCs/>
-        </w:rPr>
-        <w:t xml:space="preserve"> </w:t>
-      </w:r>
       <w:r>
         <w:t xml:space="preserve">and ensure that only next 20 games have been loaded. </w:t>
       </w:r>
@@ -385,39 +241,7 @@
           <w:b/>
           <w:bCs/>
         </w:rPr>
-        <w:t xml:space="preserve">“# </w:t>
-      </w:r>
-      <w:proofErr w:type="spellStart"/>
-      <w:r>
-        <w:rPr>
-          <w:b/>
-          <w:bCs/>
-        </w:rPr>
-        <w:t>weitere</w:t>
-      </w:r>
-      <w:proofErr w:type="spellEnd"/>
-      <w:r>
-        <w:rPr>
-          <w:b/>
-          <w:bCs/>
-        </w:rPr>
-        <w:t xml:space="preserve"> </w:t>
-      </w:r>
-      <w:proofErr w:type="spellStart"/>
-      <w:r>
-        <w:rPr>
-          <w:b/>
-          <w:bCs/>
-        </w:rPr>
-        <w:t>Tarife</w:t>
-      </w:r>
-      <w:proofErr w:type="spellEnd"/>
-      <w:r>
-        <w:rPr>
-          <w:b/>
-          <w:bCs/>
-        </w:rPr>
-        <w:t xml:space="preserve"> laden”</w:t>
+        <w:t>“# weitere Tarife laden”</w:t>
       </w:r>
       <w:r>
         <w:rPr>
@@ -475,17 +299,10 @@
         <w:t xml:space="preserve">1: </w:t>
       </w:r>
       <w:r>
-        <w:t>Request a cities for postcode 10409.</w:t>
-      </w:r>
-    </w:p>
-    <w:p>
-      <w:r>
-        <w:t>2: Ensure response has 200 status code and contains no error.</w:t>
-      </w:r>
-    </w:p>
-    <w:p>
-      <w:r>
-        <w:t>3: Ensure response array contains all values as string and have value “Berlin”</w:t>
+        <w:t>Request a cities for postcode 10409</w:t>
+      </w:r>
+      <w:r>
+        <w:t xml:space="preserve"> and 77716</w:t>
       </w:r>
       <w:r>
         <w:t>.</w:t>
@@ -493,53 +310,82 @@
     </w:p>
     <w:p>
       <w:r>
-        <w:t xml:space="preserve">4: Request a cities for postcode </w:t>
-      </w:r>
-      <w:r>
-        <w:t>77716</w:t>
+        <w:t>2: Ensure response</w:t>
+      </w:r>
+      <w:r>
+        <w:t xml:space="preserve"> for each request</w:t>
+      </w:r>
+      <w:r>
+        <w:t xml:space="preserve"> has 200 status code and contains no error.</w:t>
+      </w:r>
+    </w:p>
+    <w:p>
+      <w:r>
+        <w:t xml:space="preserve">3: Ensure response array </w:t>
+      </w:r>
+      <w:r>
+        <w:t xml:space="preserve">for each request </w:t>
+      </w:r>
+      <w:r>
+        <w:t>contains all values as string</w:t>
+      </w:r>
+      <w:r>
+        <w:t>.</w:t>
+      </w:r>
+    </w:p>
+    <w:p>
+      <w:r>
+        <w:t xml:space="preserve">4: Ensure for post code </w:t>
+      </w:r>
+      <w:r>
+        <w:rPr>
+          <w:u w:val="single"/>
+        </w:rPr>
+        <w:t>10409</w:t>
+      </w:r>
+      <w:r>
+        <w:t xml:space="preserve"> response contain “Berlin” in “</w:t>
+      </w:r>
+      <w:r>
+        <w:t>Cities “</w:t>
+      </w:r>
+      <w:r>
+        <w:t>array</w:t>
+      </w:r>
+      <w:r>
+        <w:t>.</w:t>
+      </w:r>
+      <w:r>
+        <w:t xml:space="preserve"> And for post code 77716</w:t>
       </w:r>
     </w:p>
     <w:p>
       <w:r>
         <w:lastRenderedPageBreak/>
+        <w:t>response contain in</w:t>
+      </w:r>
+      <w:r>
+        <w:t xml:space="preserve"> "Fischerbach","Haslach","Hofstetten"</w:t>
+      </w:r>
+      <w:r>
+        <w:t xml:space="preserve"> </w:t>
+      </w:r>
+      <w:r>
+        <w:t>“Cities “</w:t>
+      </w:r>
+      <w:r>
+        <w:t>array</w:t>
+      </w:r>
+      <w:r>
         <w:t>.</w:t>
       </w:r>
     </w:p>
     <w:p>
       <w:r>
-        <w:t>5: Ensure response has 200 status code and contains no error.</w:t>
-      </w:r>
-    </w:p>
-    <w:p>
-      <w:r>
-        <w:t xml:space="preserve">6: Ensure response array contains all values as string and have value </w:t>
-      </w:r>
-      <w:r>
-        <w:t>"</w:t>
-      </w:r>
-      <w:proofErr w:type="spellStart"/>
-      <w:r>
-        <w:t>Fischerbach</w:t>
-      </w:r>
-      <w:proofErr w:type="spellEnd"/>
-      <w:r>
-        <w:t>","</w:t>
-      </w:r>
-      <w:proofErr w:type="spellStart"/>
-      <w:r>
-        <w:t>Haslach</w:t>
-      </w:r>
-      <w:proofErr w:type="spellEnd"/>
-      <w:r>
-        <w:t>","</w:t>
-      </w:r>
-      <w:proofErr w:type="spellStart"/>
-      <w:r>
-        <w:t>Hofstetten</w:t>
-      </w:r>
-      <w:proofErr w:type="spellEnd"/>
-      <w:r>
-        <w:t>"</w:t>
+        <w:t>Note: Test implementation for this step stores postcode and their respective city names in key value pair dictionary.</w:t>
+      </w:r>
+      <w:r>
+        <w:t xml:space="preserve"> Hence in only one test step using two parameters as post codes I am checking the responses for respective requests.</w:t>
       </w:r>
     </w:p>
     <w:p>

</xml_diff>

<commit_message>
Run all tests , and updated test case description
</commit_message>
<xml_diff>
--- a/TestCases/TestcasesVerivox.docx
+++ b/TestCases/TestcasesVerivox.docx
@@ -43,12 +43,14 @@
       <w:r>
         <w:t xml:space="preserve"> </w:t>
       </w:r>
+      <w:proofErr w:type="spellStart"/>
       <w:r>
         <w:t>D</w:t>
       </w:r>
       <w:r>
         <w:t>sl-vergleich</w:t>
       </w:r>
+      <w:proofErr w:type="spellEnd"/>
       <w:r>
         <w:t>.</w:t>
       </w:r>
@@ -61,12 +63,36 @@
         <w:t xml:space="preserve"> </w:t>
       </w:r>
       <w:r>
-        <w:t>Enter 030 for my area code # Ihre Vorwahl = your area code AND select the 100 Mbit/s option as bandwidth.</w:t>
-      </w:r>
-    </w:p>
-    <w:p>
-      <w:r>
-        <w:t xml:space="preserve">4: Ensure at least 1 Verivox recommended tariffs are loaded and at least </w:t>
+        <w:t xml:space="preserve">Enter 030 for my area code # </w:t>
+      </w:r>
+      <w:proofErr w:type="spellStart"/>
+      <w:r>
+        <w:t>Ihre</w:t>
+      </w:r>
+      <w:proofErr w:type="spellEnd"/>
+      <w:r>
+        <w:t xml:space="preserve"> </w:t>
+      </w:r>
+      <w:proofErr w:type="spellStart"/>
+      <w:r>
+        <w:t>Vorwahl</w:t>
+      </w:r>
+      <w:proofErr w:type="spellEnd"/>
+      <w:r>
+        <w:t xml:space="preserve"> = your area code AND select the 100 Mbit/s option as bandwidth.</w:t>
+      </w:r>
+    </w:p>
+    <w:p>
+      <w:r>
+        <w:t xml:space="preserve">4: Ensure at least 1 </w:t>
+      </w:r>
+      <w:proofErr w:type="spellStart"/>
+      <w:r>
+        <w:t>Verivox</w:t>
+      </w:r>
+      <w:proofErr w:type="spellEnd"/>
+      <w:r>
+        <w:t xml:space="preserve"> recommended tariffs are loaded and at least </w:t>
       </w:r>
       <w:r>
         <w:t>5</w:t>
@@ -74,12 +100,14 @@
       <w:r>
         <w:t xml:space="preserve"> tariffs in </w:t>
       </w:r>
+      <w:proofErr w:type="spellStart"/>
       <w:r>
         <w:t>E</w:t>
       </w:r>
       <w:r>
         <w:t>rmittelte</w:t>
       </w:r>
+      <w:proofErr w:type="spellEnd"/>
     </w:p>
     <w:p>
       <w:r>
@@ -135,12 +163,14 @@
       <w:r>
         <w:t xml:space="preserve"> </w:t>
       </w:r>
+      <w:proofErr w:type="spellStart"/>
       <w:r>
         <w:t>D</w:t>
       </w:r>
       <w:r>
         <w:t>sl-vergleich</w:t>
       </w:r>
+      <w:proofErr w:type="spellEnd"/>
       <w:r>
         <w:t>.</w:t>
       </w:r>
@@ -153,12 +183,44 @@
         <w:t xml:space="preserve"> </w:t>
       </w:r>
       <w:r>
-        <w:t>Enter 030 for my area code # Ihre Vorwahl = your area code AND select the 100 Mbit/s option as bandwidth.</w:t>
-      </w:r>
-    </w:p>
-    <w:p>
-      <w:r>
-        <w:t>4: Note the number of available tariffs listed in the Ermittelte Tarife section.</w:t>
+        <w:t xml:space="preserve">Enter 030 for my area code # </w:t>
+      </w:r>
+      <w:proofErr w:type="spellStart"/>
+      <w:r>
+        <w:t>Ihre</w:t>
+      </w:r>
+      <w:proofErr w:type="spellEnd"/>
+      <w:r>
+        <w:t xml:space="preserve"> </w:t>
+      </w:r>
+      <w:proofErr w:type="spellStart"/>
+      <w:r>
+        <w:t>Vorwahl</w:t>
+      </w:r>
+      <w:proofErr w:type="spellEnd"/>
+      <w:r>
+        <w:t xml:space="preserve"> = your area code AND select the 100 Mbit/s option as bandwidth.</w:t>
+      </w:r>
+    </w:p>
+    <w:p>
+      <w:r>
+        <w:t xml:space="preserve">4: Note the number of available tariffs listed in the </w:t>
+      </w:r>
+      <w:proofErr w:type="spellStart"/>
+      <w:r>
+        <w:t>Ermittelte</w:t>
+      </w:r>
+      <w:proofErr w:type="spellEnd"/>
+      <w:r>
+        <w:t xml:space="preserve"> </w:t>
+      </w:r>
+      <w:proofErr w:type="spellStart"/>
+      <w:r>
+        <w:t>Tarife</w:t>
+      </w:r>
+      <w:proofErr w:type="spellEnd"/>
+      <w:r>
+        <w:t xml:space="preserve"> section.</w:t>
       </w:r>
     </w:p>
     <w:p>
@@ -166,7 +228,15 @@
         <w:t>5</w:t>
       </w:r>
       <w:r>
-        <w:t xml:space="preserve">: Ensure at least 1 Verivox recommended tariffs are loaded and at least </w:t>
+        <w:t xml:space="preserve">: Ensure at least 1 </w:t>
+      </w:r>
+      <w:proofErr w:type="spellStart"/>
+      <w:r>
+        <w:t>Verivox</w:t>
+      </w:r>
+      <w:proofErr w:type="spellEnd"/>
+      <w:r>
+        <w:t xml:space="preserve"> recommended tariffs are loaded and at least </w:t>
       </w:r>
       <w:r>
         <w:t>5</w:t>
@@ -174,12 +244,14 @@
       <w:r>
         <w:t xml:space="preserve"> tariffs in </w:t>
       </w:r>
+      <w:proofErr w:type="spellStart"/>
       <w:r>
         <w:t>E</w:t>
       </w:r>
       <w:r>
         <w:t>rmittelte</w:t>
       </w:r>
+      <w:proofErr w:type="spellEnd"/>
     </w:p>
     <w:p>
       <w:r>
@@ -199,14 +271,54 @@
         <w:t>7</w:t>
       </w:r>
       <w:r>
-        <w:t xml:space="preserve">: Note the number of traiffs displayed on a button </w:t>
-      </w:r>
-      <w:r>
-        <w:rPr>
-          <w:b/>
-          <w:bCs/>
-        </w:rPr>
-        <w:t>“# weitere Tarife laden”</w:t>
+        <w:t xml:space="preserve">: Note the number of </w:t>
+      </w:r>
+      <w:proofErr w:type="spellStart"/>
+      <w:r>
+        <w:t>traiffs</w:t>
+      </w:r>
+      <w:proofErr w:type="spellEnd"/>
+      <w:r>
+        <w:t xml:space="preserve"> displayed on a button </w:t>
+      </w:r>
+      <w:r>
+        <w:rPr>
+          <w:b/>
+          <w:bCs/>
+        </w:rPr>
+        <w:t xml:space="preserve">“# </w:t>
+      </w:r>
+      <w:proofErr w:type="spellStart"/>
+      <w:r>
+        <w:rPr>
+          <w:b/>
+          <w:bCs/>
+        </w:rPr>
+        <w:t>weitere</w:t>
+      </w:r>
+      <w:proofErr w:type="spellEnd"/>
+      <w:r>
+        <w:rPr>
+          <w:b/>
+          <w:bCs/>
+        </w:rPr>
+        <w:t xml:space="preserve"> </w:t>
+      </w:r>
+      <w:proofErr w:type="spellStart"/>
+      <w:r>
+        <w:rPr>
+          <w:b/>
+          <w:bCs/>
+        </w:rPr>
+        <w:t>Tarife</w:t>
+      </w:r>
+      <w:proofErr w:type="spellEnd"/>
+      <w:r>
+        <w:rPr>
+          <w:b/>
+          <w:bCs/>
+        </w:rPr>
+        <w:t xml:space="preserve"> laden”</w:t>
       </w:r>
       <w:r>
         <w:t xml:space="preserve">. Click on button </w:t>
@@ -216,8 +328,17 @@
           <w:b/>
           <w:bCs/>
         </w:rPr>
-        <w:t>20 weitere Tarife laden</w:t>
-      </w:r>
+        <w:t xml:space="preserve">20 </w:t>
+      </w:r>
+      <w:proofErr w:type="spellStart"/>
+      <w:r>
+        <w:rPr>
+          <w:b/>
+          <w:bCs/>
+        </w:rPr>
+        <w:t>weitere</w:t>
+      </w:r>
+      <w:proofErr w:type="spellEnd"/>
       <w:r>
         <w:rPr>
           <w:b/>
@@ -225,23 +346,86 @@
         </w:rPr>
         <w:t xml:space="preserve"> </w:t>
       </w:r>
+      <w:proofErr w:type="spellStart"/>
+      <w:r>
+        <w:rPr>
+          <w:b/>
+          <w:bCs/>
+        </w:rPr>
+        <w:t>Tarife</w:t>
+      </w:r>
+      <w:proofErr w:type="spellEnd"/>
+      <w:r>
+        <w:rPr>
+          <w:b/>
+          <w:bCs/>
+        </w:rPr>
+        <w:t xml:space="preserve"> laden</w:t>
+      </w:r>
+      <w:r>
+        <w:rPr>
+          <w:b/>
+          <w:bCs/>
+        </w:rPr>
+        <w:t xml:space="preserve"> </w:t>
+      </w:r>
       <w:r>
         <w:t xml:space="preserve">and ensure that only next 20 games have been loaded. </w:t>
       </w:r>
     </w:p>
     <w:p>
       <w:r>
-        <w:t xml:space="preserve">Note: For the last load </w:t>
-      </w:r>
-      <w:r>
-        <w:t xml:space="preserve">, ensure that </w:t>
-      </w:r>
-      <w:r>
-        <w:rPr>
-          <w:b/>
-          <w:bCs/>
-        </w:rPr>
-        <w:t>“# weitere Tarife laden”</w:t>
+        <w:t xml:space="preserve">Note: For the last </w:t>
+      </w:r>
+      <w:proofErr w:type="gramStart"/>
+      <w:r>
+        <w:t xml:space="preserve">load </w:t>
+      </w:r>
+      <w:r>
+        <w:t>,</w:t>
+      </w:r>
+      <w:proofErr w:type="gramEnd"/>
+      <w:r>
+        <w:t xml:space="preserve"> ensure that </w:t>
+      </w:r>
+      <w:r>
+        <w:rPr>
+          <w:b/>
+          <w:bCs/>
+        </w:rPr>
+        <w:t xml:space="preserve">“# </w:t>
+      </w:r>
+      <w:proofErr w:type="spellStart"/>
+      <w:r>
+        <w:rPr>
+          <w:b/>
+          <w:bCs/>
+        </w:rPr>
+        <w:t>weitere</w:t>
+      </w:r>
+      <w:proofErr w:type="spellEnd"/>
+      <w:r>
+        <w:rPr>
+          <w:b/>
+          <w:bCs/>
+        </w:rPr>
+        <w:t xml:space="preserve"> </w:t>
+      </w:r>
+      <w:proofErr w:type="spellStart"/>
+      <w:r>
+        <w:rPr>
+          <w:b/>
+          <w:bCs/>
+        </w:rPr>
+        <w:t>Tarife</w:t>
+      </w:r>
+      <w:proofErr w:type="spellEnd"/>
+      <w:r>
+        <w:rPr>
+          <w:b/>
+          <w:bCs/>
+        </w:rPr>
+        <w:t xml:space="preserve"> laden”</w:t>
       </w:r>
       <w:r>
         <w:rPr>
@@ -299,7 +483,15 @@
         <w:t xml:space="preserve">1: </w:t>
       </w:r>
       <w:r>
-        <w:t>Request a cities for postcode 10409</w:t>
+        <w:t xml:space="preserve">Request a </w:t>
+      </w:r>
+      <w:proofErr w:type="gramStart"/>
+      <w:r>
+        <w:t>cities</w:t>
+      </w:r>
+      <w:proofErr w:type="gramEnd"/>
+      <w:r>
+        <w:t xml:space="preserve"> for postcode 10409</w:t>
       </w:r>
       <w:r>
         <w:t xml:space="preserve"> and 77716</w:t>
@@ -365,7 +557,31 @@
         <w:t>response contain in</w:t>
       </w:r>
       <w:r>
-        <w:t xml:space="preserve"> "Fischerbach","Haslach","Hofstetten"</w:t>
+        <w:t xml:space="preserve"> "</w:t>
+      </w:r>
+      <w:proofErr w:type="spellStart"/>
+      <w:r>
+        <w:t>Fischerbach</w:t>
+      </w:r>
+      <w:proofErr w:type="spellEnd"/>
+      <w:r>
+        <w:t>","</w:t>
+      </w:r>
+      <w:proofErr w:type="spellStart"/>
+      <w:r>
+        <w:t>Haslach</w:t>
+      </w:r>
+      <w:proofErr w:type="spellEnd"/>
+      <w:r>
+        <w:t>","</w:t>
+      </w:r>
+      <w:proofErr w:type="spellStart"/>
+      <w:r>
+        <w:t>Hofstetten</w:t>
+      </w:r>
+      <w:proofErr w:type="spellEnd"/>
+      <w:r>
+        <w:t>"</w:t>
       </w:r>
       <w:r>
         <w:t xml:space="preserve"> </w:t>
@@ -374,7 +590,50 @@
         <w:t>“Cities “</w:t>
       </w:r>
       <w:r>
-        <w:t>array</w:t>
+        <w:t>array.</w:t>
+      </w:r>
+    </w:p>
+    <w:p>
+      <w:r>
+        <w:t>Note: Test implementation for this step stores postcode and their respective city names in key value pair dictionary. Hence in only one test step using two parameters as post codes I am checking the responses for respective requests.</w:t>
+      </w:r>
+    </w:p>
+    <w:p>
+      <w:pPr>
+        <w:rPr>
+          <w:b/>
+          <w:bCs/>
+        </w:rPr>
+      </w:pPr>
+      <w:r>
+        <w:rPr>
+          <w:b/>
+          <w:bCs/>
+        </w:rPr>
+        <w:t>Scenario 4: Find the streets for a given postcode</w:t>
+      </w:r>
+    </w:p>
+    <w:p>
+      <w:r>
+        <w:t>1:</w:t>
+      </w:r>
+      <w:r>
+        <w:t xml:space="preserve"> Request </w:t>
+      </w:r>
+      <w:r>
+        <w:t>Cities</w:t>
+      </w:r>
+      <w:r>
+        <w:t xml:space="preserve"> from post code</w:t>
+      </w:r>
+      <w:r>
+        <w:t>s</w:t>
+      </w:r>
+      <w:r>
+        <w:t xml:space="preserve"> 10409</w:t>
+      </w:r>
+      <w:r>
+        <w:t xml:space="preserve"> and 77716</w:t>
       </w:r>
       <w:r>
         <w:t>.</w:t>
@@ -382,55 +641,59 @@
     </w:p>
     <w:p>
       <w:r>
-        <w:t>Note: Test implementation for this step stores postcode and their respective city names in key value pair dictionary.</w:t>
-      </w:r>
-      <w:r>
-        <w:t xml:space="preserve"> Hence in only one test step using two parameters as post codes I am checking the responses for respective requests.</w:t>
-      </w:r>
-    </w:p>
-    <w:p>
-      <w:pPr>
-        <w:rPr>
-          <w:b/>
-          <w:bCs/>
-        </w:rPr>
-      </w:pPr>
-      <w:r>
-        <w:rPr>
-          <w:b/>
-          <w:bCs/>
-        </w:rPr>
-        <w:t>Scenario 4: Find the streets for a given postcode</w:t>
-      </w:r>
-    </w:p>
-    <w:p>
-      <w:r>
-        <w:t>1:</w:t>
-      </w:r>
-      <w:r>
-        <w:t xml:space="preserve"> Request streets from city “Berlin”</w:t>
+        <w:t>2: For each of the received city request streets from that respective city.</w:t>
+      </w:r>
+    </w:p>
+    <w:p>
+      <w:r>
+        <w:t>3</w:t>
+      </w:r>
+      <w:r>
+        <w:t>: Ensure response has 200 status code</w:t>
+      </w:r>
+      <w:r>
+        <w:t>,</w:t>
+      </w:r>
+      <w:r>
+        <w:t xml:space="preserve"> have “Streets” key </w:t>
+      </w:r>
+      <w:r>
+        <w:t>and contains no error.</w:t>
+      </w:r>
+    </w:p>
+    <w:p>
+      <w:r>
+        <w:t xml:space="preserve">3: Ensure all </w:t>
+      </w:r>
+      <w:r>
+        <w:t>streets from</w:t>
+      </w:r>
+      <w:r>
+        <w:t xml:space="preserve"> “</w:t>
+      </w:r>
+      <w:r>
+        <w:t>Streets” array</w:t>
+      </w:r>
+      <w:r>
+        <w:t xml:space="preserve"> contains street</w:t>
+      </w:r>
+      <w:r>
+        <w:t xml:space="preserve"> value</w:t>
+      </w:r>
+      <w:r>
+        <w:t xml:space="preserve"> as string and they are expected streets for </w:t>
+      </w:r>
+      <w:r>
+        <w:t>the current city in loop (Current City</w:t>
       </w:r>
       <w:r>
         <w:t xml:space="preserve"> </w:t>
       </w:r>
       <w:r>
-        <w:t>with post code 10409.</w:t>
-      </w:r>
-    </w:p>
-    <w:p>
-      <w:r>
-        <w:t>2: Ensure response has 200 status code</w:t>
-      </w:r>
-      <w:r>
-        <w:t xml:space="preserve">, have “Streets” key </w:t>
-      </w:r>
-      <w:r>
-        <w:t>and contains no error.</w:t>
-      </w:r>
-    </w:p>
-    <w:p>
-      <w:r>
-        <w:t>3: Ensure all values from “Street” array from response contains streets as string and they are expected streets for Berlin city.</w:t>
+        <w:t>is each</w:t>
+      </w:r>
+      <w:r>
+        <w:t xml:space="preserve"> city name received in step2).</w:t>
       </w:r>
     </w:p>
     <w:p>

</xml_diff>